<commit_message>
fixed cp for classification tree
</commit_message>
<xml_diff>
--- a/assignment_6.docx
+++ b/assignment_6.docx
@@ -419,7 +419,7 @@
         <w:rPr>
           <w:rStyle w:val="VerbatimChar"/>
         </w:rPr>
-        <w:t xml:space="preserve">## Downloading DEMO.XPT to /var/folders/5j/2zqbq7jx49g71545t3lq5bfh0000gn/T//RtmpS6G2rU/DEMO.XPT</w:t>
+        <w:t xml:space="preserve">## Downloading DEMO.XPT to /var/folders/5j/2zqbq7jx49g71545t3lq5bfh0000gn/T//RtmpPV3vg4/DEMO.XPT</w:t>
       </w:r>
     </w:p>
     <w:p>
@@ -495,7 +495,7 @@
         <w:rPr>
           <w:rStyle w:val="VerbatimChar"/>
         </w:rPr>
-        <w:t xml:space="preserve">## Downloading DEMO_B.XPT to /var/folders/5j/2zqbq7jx49g71545t3lq5bfh0000gn/T//RtmpS6G2rU/DEMO_B.XPT</w:t>
+        <w:t xml:space="preserve">## Downloading DEMO_B.XPT to /var/folders/5j/2zqbq7jx49g71545t3lq5bfh0000gn/T//RtmpPV3vg4/DEMO_B.XPT</w:t>
       </w:r>
     </w:p>
     <w:p>
@@ -571,7 +571,7 @@
         <w:rPr>
           <w:rStyle w:val="VerbatimChar"/>
         </w:rPr>
-        <w:t xml:space="preserve">## Downloading DEMO_C.XPT to /var/folders/5j/2zqbq7jx49g71545t3lq5bfh0000gn/T//RtmpS6G2rU/DEMO_C.XPT</w:t>
+        <w:t xml:space="preserve">## Downloading DEMO_C.XPT to /var/folders/5j/2zqbq7jx49g71545t3lq5bfh0000gn/T//RtmpPV3vg4/DEMO_C.XPT</w:t>
       </w:r>
     </w:p>
     <w:p>
@@ -678,7 +678,7 @@
         <w:rPr>
           <w:rStyle w:val="VerbatimChar"/>
         </w:rPr>
-        <w:t xml:space="preserve">## Downloading BMX.XPT to /var/folders/5j/2zqbq7jx49g71545t3lq5bfh0000gn/T//RtmpS6G2rU/BMX.XPT</w:t>
+        <w:t xml:space="preserve">## Downloading BMX.XPT to /var/folders/5j/2zqbq7jx49g71545t3lq5bfh0000gn/T//RtmpPV3vg4/BMX.XPT</w:t>
       </w:r>
     </w:p>
     <w:p>
@@ -754,7 +754,7 @@
         <w:rPr>
           <w:rStyle w:val="VerbatimChar"/>
         </w:rPr>
-        <w:t xml:space="preserve">## Downloading BMX_B.XPT to /var/folders/5j/2zqbq7jx49g71545t3lq5bfh0000gn/T//RtmpS6G2rU/BMX_B.XPT</w:t>
+        <w:t xml:space="preserve">## Downloading BMX_B.XPT to /var/folders/5j/2zqbq7jx49g71545t3lq5bfh0000gn/T//RtmpPV3vg4/BMX_B.XPT</w:t>
       </w:r>
     </w:p>
     <w:p>
@@ -830,7 +830,7 @@
         <w:rPr>
           <w:rStyle w:val="VerbatimChar"/>
         </w:rPr>
-        <w:t xml:space="preserve">## Downloading BMX_C.XPT to /var/folders/5j/2zqbq7jx49g71545t3lq5bfh0000gn/T//RtmpS6G2rU/BMX_C.XPT</w:t>
+        <w:t xml:space="preserve">## Downloading BMX_C.XPT to /var/folders/5j/2zqbq7jx49g71545t3lq5bfh0000gn/T//RtmpPV3vg4/BMX_C.XPT</w:t>
       </w:r>
     </w:p>
     <w:p>
@@ -937,7 +937,7 @@
         <w:rPr>
           <w:rStyle w:val="VerbatimChar"/>
         </w:rPr>
-        <w:t xml:space="preserve">## Downloading BPX.XPT to /var/folders/5j/2zqbq7jx49g71545t3lq5bfh0000gn/T//RtmpS6G2rU/BPX.XPT</w:t>
+        <w:t xml:space="preserve">## Downloading BPX.XPT to /var/folders/5j/2zqbq7jx49g71545t3lq5bfh0000gn/T//RtmpPV3vg4/BPX.XPT</w:t>
       </w:r>
     </w:p>
     <w:p>
@@ -1013,7 +1013,7 @@
         <w:rPr>
           <w:rStyle w:val="VerbatimChar"/>
         </w:rPr>
-        <w:t xml:space="preserve">## Downloading BPX_B.XPT to /var/folders/5j/2zqbq7jx49g71545t3lq5bfh0000gn/T//RtmpS6G2rU/BPX_B.XPT</w:t>
+        <w:t xml:space="preserve">## Downloading BPX_B.XPT to /var/folders/5j/2zqbq7jx49g71545t3lq5bfh0000gn/T//RtmpPV3vg4/BPX_B.XPT</w:t>
       </w:r>
     </w:p>
     <w:p>
@@ -1089,7 +1089,7 @@
         <w:rPr>
           <w:rStyle w:val="VerbatimChar"/>
         </w:rPr>
-        <w:t xml:space="preserve">## Downloading BPX_C.XPT to /var/folders/5j/2zqbq7jx49g71545t3lq5bfh0000gn/T//RtmpS6G2rU/BPX_C.XPT</w:t>
+        <w:t xml:space="preserve">## Downloading BPX_C.XPT to /var/folders/5j/2zqbq7jx49g71545t3lq5bfh0000gn/T//RtmpPV3vg4/BPX_C.XPT</w:t>
       </w:r>
     </w:p>
     <w:p>
@@ -1196,7 +1196,7 @@
         <w:rPr>
           <w:rStyle w:val="VerbatimChar"/>
         </w:rPr>
-        <w:t xml:space="preserve">## Downloading PAQ.XPT to /var/folders/5j/2zqbq7jx49g71545t3lq5bfh0000gn/T//RtmpS6G2rU/PAQ.XPT</w:t>
+        <w:t xml:space="preserve">## Downloading PAQ.XPT to /var/folders/5j/2zqbq7jx49g71545t3lq5bfh0000gn/T//RtmpPV3vg4/PAQ.XPT</w:t>
       </w:r>
     </w:p>
     <w:p>
@@ -1272,7 +1272,7 @@
         <w:rPr>
           <w:rStyle w:val="VerbatimChar"/>
         </w:rPr>
-        <w:t xml:space="preserve">## Downloading PAQ_B.XPT to /var/folders/5j/2zqbq7jx49g71545t3lq5bfh0000gn/T//RtmpS6G2rU/PAQ_B.XPT</w:t>
+        <w:t xml:space="preserve">## Downloading PAQ_B.XPT to /var/folders/5j/2zqbq7jx49g71545t3lq5bfh0000gn/T//RtmpPV3vg4/PAQ_B.XPT</w:t>
       </w:r>
     </w:p>
     <w:p>
@@ -1348,7 +1348,7 @@
         <w:rPr>
           <w:rStyle w:val="VerbatimChar"/>
         </w:rPr>
-        <w:t xml:space="preserve">## Downloading PAQ_C.XPT to /var/folders/5j/2zqbq7jx49g71545t3lq5bfh0000gn/T//RtmpS6G2rU/PAQ_C.XPT</w:t>
+        <w:t xml:space="preserve">## Downloading PAQ_C.XPT to /var/folders/5j/2zqbq7jx49g71545t3lq5bfh0000gn/T//RtmpPV3vg4/PAQ_C.XPT</w:t>
       </w:r>
     </w:p>
     <w:p>
@@ -1455,7 +1455,7 @@
         <w:rPr>
           <w:rStyle w:val="VerbatimChar"/>
         </w:rPr>
-        <w:t xml:space="preserve">## Downloading DIQ.XPT to /var/folders/5j/2zqbq7jx49g71545t3lq5bfh0000gn/T//RtmpS6G2rU/DIQ.XPT</w:t>
+        <w:t xml:space="preserve">## Downloading DIQ.XPT to /var/folders/5j/2zqbq7jx49g71545t3lq5bfh0000gn/T//RtmpPV3vg4/DIQ.XPT</w:t>
       </w:r>
     </w:p>
     <w:p>
@@ -1531,7 +1531,7 @@
         <w:rPr>
           <w:rStyle w:val="VerbatimChar"/>
         </w:rPr>
-        <w:t xml:space="preserve">## Downloading DIQ_B.XPT to /var/folders/5j/2zqbq7jx49g71545t3lq5bfh0000gn/T//RtmpS6G2rU/DIQ_B.XPT</w:t>
+        <w:t xml:space="preserve">## Downloading DIQ_B.XPT to /var/folders/5j/2zqbq7jx49g71545t3lq5bfh0000gn/T//RtmpPV3vg4/DIQ_B.XPT</w:t>
       </w:r>
     </w:p>
     <w:p>
@@ -1607,7 +1607,7 @@
         <w:rPr>
           <w:rStyle w:val="VerbatimChar"/>
         </w:rPr>
-        <w:t xml:space="preserve">## Downloading DIQ_C.XPT to /var/folders/5j/2zqbq7jx49g71545t3lq5bfh0000gn/T//RtmpS6G2rU/DIQ_C.XPT</w:t>
+        <w:t xml:space="preserve">## Downloading DIQ_C.XPT to /var/folders/5j/2zqbq7jx49g71545t3lq5bfh0000gn/T//RtmpPV3vg4/DIQ_C.XPT</w:t>
       </w:r>
     </w:p>
     <w:p>
@@ -1714,7 +1714,7 @@
         <w:rPr>
           <w:rStyle w:val="VerbatimChar"/>
         </w:rPr>
-        <w:t xml:space="preserve">## Downloading SMQ.XPT to /var/folders/5j/2zqbq7jx49g71545t3lq5bfh0000gn/T//RtmpS6G2rU/SMQ.XPT</w:t>
+        <w:t xml:space="preserve">## Downloading SMQ.XPT to /var/folders/5j/2zqbq7jx49g71545t3lq5bfh0000gn/T//RtmpPV3vg4/SMQ.XPT</w:t>
       </w:r>
     </w:p>
     <w:p>
@@ -1790,7 +1790,7 @@
         <w:rPr>
           <w:rStyle w:val="VerbatimChar"/>
         </w:rPr>
-        <w:t xml:space="preserve">## Downloading SMQ_B.XPT to /var/folders/5j/2zqbq7jx49g71545t3lq5bfh0000gn/T//RtmpS6G2rU/SMQ_B.XPT</w:t>
+        <w:t xml:space="preserve">## Downloading SMQ_B.XPT to /var/folders/5j/2zqbq7jx49g71545t3lq5bfh0000gn/T//RtmpPV3vg4/SMQ_B.XPT</w:t>
       </w:r>
     </w:p>
     <w:p>
@@ -1866,7 +1866,7 @@
         <w:rPr>
           <w:rStyle w:val="VerbatimChar"/>
         </w:rPr>
-        <w:t xml:space="preserve">## Downloading SMQ_C.XPT to /var/folders/5j/2zqbq7jx49g71545t3lq5bfh0000gn/T//RtmpS6G2rU/SMQ_C.XPT</w:t>
+        <w:t xml:space="preserve">## Downloading SMQ_C.XPT to /var/folders/5j/2zqbq7jx49g71545t3lq5bfh0000gn/T//RtmpPV3vg4/SMQ_C.XPT</w:t>
       </w:r>
     </w:p>
     <w:p>
@@ -4473,7 +4473,7 @@
         <w:rPr>
           <w:rStyle w:val="FloatTok"/>
         </w:rPr>
-        <w:t xml:space="preserve">0.001</w:t>
+        <w:t xml:space="preserve">0.0001</w:t>
       </w:r>
       <w:r>
         <w:rPr>
@@ -4485,7 +4485,7 @@
         <w:rPr>
           <w:rStyle w:val="FloatTok"/>
         </w:rPr>
-        <w:t xml:space="preserve">0.4</w:t>
+        <w:t xml:space="preserve">0.011</w:t>
       </w:r>
       <w:r>
         <w:rPr>
@@ -4509,7 +4509,7 @@
         <w:rPr>
           <w:rStyle w:val="FloatTok"/>
         </w:rPr>
-        <w:t xml:space="preserve">0.01</w:t>
+        <w:t xml:space="preserve">0.0001</w:t>
       </w:r>
       <w:r>
         <w:rPr>
@@ -4667,7 +4667,7 @@
         <w:rPr>
           <w:rStyle w:val="VerbatimChar"/>
         </w:rPr>
-        <w:t xml:space="preserve">## 40 0.391</w:t>
+        <w:t xml:space="preserve">## 50 0.005</w:t>
       </w:r>
     </w:p>
     <w:p>
@@ -4788,367 +4788,997 @@
         <w:rPr>
           <w:rStyle w:val="VerbatimChar"/>
         </w:rPr>
-        <w:t xml:space="preserve">##   cp     Accuracy   Kappa   </w:t>
-      </w:r>
-      <w:r>
-        <w:br w:type="textWrapping"/>
-      </w:r>
-      <w:r>
-        <w:rPr>
-          <w:rStyle w:val="VerbatimChar"/>
-        </w:rPr>
-        <w:t xml:space="preserve">##   0.001  0.8835512  0.118323</w:t>
-      </w:r>
-      <w:r>
-        <w:br w:type="textWrapping"/>
-      </w:r>
-      <w:r>
-        <w:rPr>
-          <w:rStyle w:val="VerbatimChar"/>
-        </w:rPr>
-        <w:t xml:space="preserve">##   0.011  0.9025961  0.000000</w:t>
-      </w:r>
-      <w:r>
-        <w:br w:type="textWrapping"/>
-      </w:r>
-      <w:r>
-        <w:rPr>
-          <w:rStyle w:val="VerbatimChar"/>
-        </w:rPr>
-        <w:t xml:space="preserve">##   0.021  0.9025961  0.000000</w:t>
-      </w:r>
-      <w:r>
-        <w:br w:type="textWrapping"/>
-      </w:r>
-      <w:r>
-        <w:rPr>
-          <w:rStyle w:val="VerbatimChar"/>
-        </w:rPr>
-        <w:t xml:space="preserve">##   0.031  0.9025961  0.000000</w:t>
-      </w:r>
-      <w:r>
-        <w:br w:type="textWrapping"/>
-      </w:r>
-      <w:r>
-        <w:rPr>
-          <w:rStyle w:val="VerbatimChar"/>
-        </w:rPr>
-        <w:t xml:space="preserve">##   0.041  0.9025961  0.000000</w:t>
-      </w:r>
-      <w:r>
-        <w:br w:type="textWrapping"/>
-      </w:r>
-      <w:r>
-        <w:rPr>
-          <w:rStyle w:val="VerbatimChar"/>
-        </w:rPr>
-        <w:t xml:space="preserve">##   0.051  0.9025961  0.000000</w:t>
-      </w:r>
-      <w:r>
-        <w:br w:type="textWrapping"/>
-      </w:r>
-      <w:r>
-        <w:rPr>
-          <w:rStyle w:val="VerbatimChar"/>
-        </w:rPr>
-        <w:t xml:space="preserve">##   0.061  0.9025961  0.000000</w:t>
-      </w:r>
-      <w:r>
-        <w:br w:type="textWrapping"/>
-      </w:r>
-      <w:r>
-        <w:rPr>
-          <w:rStyle w:val="VerbatimChar"/>
-        </w:rPr>
-        <w:t xml:space="preserve">##   0.071  0.9025961  0.000000</w:t>
-      </w:r>
-      <w:r>
-        <w:br w:type="textWrapping"/>
-      </w:r>
-      <w:r>
-        <w:rPr>
-          <w:rStyle w:val="VerbatimChar"/>
-        </w:rPr>
-        <w:t xml:space="preserve">##   0.081  0.9025961  0.000000</w:t>
-      </w:r>
-      <w:r>
-        <w:br w:type="textWrapping"/>
-      </w:r>
-      <w:r>
-        <w:rPr>
-          <w:rStyle w:val="VerbatimChar"/>
-        </w:rPr>
-        <w:t xml:space="preserve">##   0.091  0.9025961  0.000000</w:t>
-      </w:r>
-      <w:r>
-        <w:br w:type="textWrapping"/>
-      </w:r>
-      <w:r>
-        <w:rPr>
-          <w:rStyle w:val="VerbatimChar"/>
-        </w:rPr>
-        <w:t xml:space="preserve">##   0.101  0.9025961  0.000000</w:t>
-      </w:r>
-      <w:r>
-        <w:br w:type="textWrapping"/>
-      </w:r>
-      <w:r>
-        <w:rPr>
-          <w:rStyle w:val="VerbatimChar"/>
-        </w:rPr>
-        <w:t xml:space="preserve">##   0.111  0.9025961  0.000000</w:t>
-      </w:r>
-      <w:r>
-        <w:br w:type="textWrapping"/>
-      </w:r>
-      <w:r>
-        <w:rPr>
-          <w:rStyle w:val="VerbatimChar"/>
-        </w:rPr>
-        <w:t xml:space="preserve">##   0.121  0.9025961  0.000000</w:t>
-      </w:r>
-      <w:r>
-        <w:br w:type="textWrapping"/>
-      </w:r>
-      <w:r>
-        <w:rPr>
-          <w:rStyle w:val="VerbatimChar"/>
-        </w:rPr>
-        <w:t xml:space="preserve">##   0.131  0.9025961  0.000000</w:t>
-      </w:r>
-      <w:r>
-        <w:br w:type="textWrapping"/>
-      </w:r>
-      <w:r>
-        <w:rPr>
-          <w:rStyle w:val="VerbatimChar"/>
-        </w:rPr>
-        <w:t xml:space="preserve">##   0.141  0.9025961  0.000000</w:t>
-      </w:r>
-      <w:r>
-        <w:br w:type="textWrapping"/>
-      </w:r>
-      <w:r>
-        <w:rPr>
-          <w:rStyle w:val="VerbatimChar"/>
-        </w:rPr>
-        <w:t xml:space="preserve">##   0.151  0.9025961  0.000000</w:t>
-      </w:r>
-      <w:r>
-        <w:br w:type="textWrapping"/>
-      </w:r>
-      <w:r>
-        <w:rPr>
-          <w:rStyle w:val="VerbatimChar"/>
-        </w:rPr>
-        <w:t xml:space="preserve">##   0.161  0.9025961  0.000000</w:t>
-      </w:r>
-      <w:r>
-        <w:br w:type="textWrapping"/>
-      </w:r>
-      <w:r>
-        <w:rPr>
-          <w:rStyle w:val="VerbatimChar"/>
-        </w:rPr>
-        <w:t xml:space="preserve">##   0.171  0.9025961  0.000000</w:t>
-      </w:r>
-      <w:r>
-        <w:br w:type="textWrapping"/>
-      </w:r>
-      <w:r>
-        <w:rPr>
-          <w:rStyle w:val="VerbatimChar"/>
-        </w:rPr>
-        <w:t xml:space="preserve">##   0.181  0.9025961  0.000000</w:t>
-      </w:r>
-      <w:r>
-        <w:br w:type="textWrapping"/>
-      </w:r>
-      <w:r>
-        <w:rPr>
-          <w:rStyle w:val="VerbatimChar"/>
-        </w:rPr>
-        <w:t xml:space="preserve">##   0.191  0.9025961  0.000000</w:t>
-      </w:r>
-      <w:r>
-        <w:br w:type="textWrapping"/>
-      </w:r>
-      <w:r>
-        <w:rPr>
-          <w:rStyle w:val="VerbatimChar"/>
-        </w:rPr>
-        <w:t xml:space="preserve">##   0.201  0.9025961  0.000000</w:t>
-      </w:r>
-      <w:r>
-        <w:br w:type="textWrapping"/>
-      </w:r>
-      <w:r>
-        <w:rPr>
-          <w:rStyle w:val="VerbatimChar"/>
-        </w:rPr>
-        <w:t xml:space="preserve">##   0.211  0.9025961  0.000000</w:t>
-      </w:r>
-      <w:r>
-        <w:br w:type="textWrapping"/>
-      </w:r>
-      <w:r>
-        <w:rPr>
-          <w:rStyle w:val="VerbatimChar"/>
-        </w:rPr>
-        <w:t xml:space="preserve">##   0.221  0.9025961  0.000000</w:t>
-      </w:r>
-      <w:r>
-        <w:br w:type="textWrapping"/>
-      </w:r>
-      <w:r>
-        <w:rPr>
-          <w:rStyle w:val="VerbatimChar"/>
-        </w:rPr>
-        <w:t xml:space="preserve">##   0.231  0.9025961  0.000000</w:t>
-      </w:r>
-      <w:r>
-        <w:br w:type="textWrapping"/>
-      </w:r>
-      <w:r>
-        <w:rPr>
-          <w:rStyle w:val="VerbatimChar"/>
-        </w:rPr>
-        <w:t xml:space="preserve">##   0.241  0.9025961  0.000000</w:t>
-      </w:r>
-      <w:r>
-        <w:br w:type="textWrapping"/>
-      </w:r>
-      <w:r>
-        <w:rPr>
-          <w:rStyle w:val="VerbatimChar"/>
-        </w:rPr>
-        <w:t xml:space="preserve">##   0.251  0.9025961  0.000000</w:t>
-      </w:r>
-      <w:r>
-        <w:br w:type="textWrapping"/>
-      </w:r>
-      <w:r>
-        <w:rPr>
-          <w:rStyle w:val="VerbatimChar"/>
-        </w:rPr>
-        <w:t xml:space="preserve">##   0.261  0.9025961  0.000000</w:t>
-      </w:r>
-      <w:r>
-        <w:br w:type="textWrapping"/>
-      </w:r>
-      <w:r>
-        <w:rPr>
-          <w:rStyle w:val="VerbatimChar"/>
-        </w:rPr>
-        <w:t xml:space="preserve">##   0.271  0.9025961  0.000000</w:t>
-      </w:r>
-      <w:r>
-        <w:br w:type="textWrapping"/>
-      </w:r>
-      <w:r>
-        <w:rPr>
-          <w:rStyle w:val="VerbatimChar"/>
-        </w:rPr>
-        <w:t xml:space="preserve">##   0.281  0.9025961  0.000000</w:t>
-      </w:r>
-      <w:r>
-        <w:br w:type="textWrapping"/>
-      </w:r>
-      <w:r>
-        <w:rPr>
-          <w:rStyle w:val="VerbatimChar"/>
-        </w:rPr>
-        <w:t xml:space="preserve">##   0.291  0.9025961  0.000000</w:t>
-      </w:r>
-      <w:r>
-        <w:br w:type="textWrapping"/>
-      </w:r>
-      <w:r>
-        <w:rPr>
-          <w:rStyle w:val="VerbatimChar"/>
-        </w:rPr>
-        <w:t xml:space="preserve">##   0.301  0.9025961  0.000000</w:t>
-      </w:r>
-      <w:r>
-        <w:br w:type="textWrapping"/>
-      </w:r>
-      <w:r>
-        <w:rPr>
-          <w:rStyle w:val="VerbatimChar"/>
-        </w:rPr>
-        <w:t xml:space="preserve">##   0.311  0.9025961  0.000000</w:t>
-      </w:r>
-      <w:r>
-        <w:br w:type="textWrapping"/>
-      </w:r>
-      <w:r>
-        <w:rPr>
-          <w:rStyle w:val="VerbatimChar"/>
-        </w:rPr>
-        <w:t xml:space="preserve">##   0.321  0.9025961  0.000000</w:t>
-      </w:r>
-      <w:r>
-        <w:br w:type="textWrapping"/>
-      </w:r>
-      <w:r>
-        <w:rPr>
-          <w:rStyle w:val="VerbatimChar"/>
-        </w:rPr>
-        <w:t xml:space="preserve">##   0.331  0.9025961  0.000000</w:t>
-      </w:r>
-      <w:r>
-        <w:br w:type="textWrapping"/>
-      </w:r>
-      <w:r>
-        <w:rPr>
-          <w:rStyle w:val="VerbatimChar"/>
-        </w:rPr>
-        <w:t xml:space="preserve">##   0.341  0.9025961  0.000000</w:t>
-      </w:r>
-      <w:r>
-        <w:br w:type="textWrapping"/>
-      </w:r>
-      <w:r>
-        <w:rPr>
-          <w:rStyle w:val="VerbatimChar"/>
-        </w:rPr>
-        <w:t xml:space="preserve">##   0.351  0.9025961  0.000000</w:t>
-      </w:r>
-      <w:r>
-        <w:br w:type="textWrapping"/>
-      </w:r>
-      <w:r>
-        <w:rPr>
-          <w:rStyle w:val="VerbatimChar"/>
-        </w:rPr>
-        <w:t xml:space="preserve">##   0.361  0.9025961  0.000000</w:t>
-      </w:r>
-      <w:r>
-        <w:br w:type="textWrapping"/>
-      </w:r>
-      <w:r>
-        <w:rPr>
-          <w:rStyle w:val="VerbatimChar"/>
-        </w:rPr>
-        <w:t xml:space="preserve">##   0.371  0.9025961  0.000000</w:t>
-      </w:r>
-      <w:r>
-        <w:br w:type="textWrapping"/>
-      </w:r>
-      <w:r>
-        <w:rPr>
-          <w:rStyle w:val="VerbatimChar"/>
-        </w:rPr>
-        <w:t xml:space="preserve">##   0.381  0.9025961  0.000000</w:t>
-      </w:r>
-      <w:r>
-        <w:br w:type="textWrapping"/>
-      </w:r>
-      <w:r>
-        <w:rPr>
-          <w:rStyle w:val="VerbatimChar"/>
-        </w:rPr>
-        <w:t xml:space="preserve">##   0.391  0.9025961  0.000000</w:t>
+        <w:t xml:space="preserve">##   cp      Accuracy   Kappa      </w:t>
+      </w:r>
+      <w:r>
+        <w:br w:type="textWrapping"/>
+      </w:r>
+      <w:r>
+        <w:rPr>
+          <w:rStyle w:val="VerbatimChar"/>
+        </w:rPr>
+        <w:t xml:space="preserve">##   0.0001  0.8719045  0.129358789</w:t>
+      </w:r>
+      <w:r>
+        <w:br w:type="textWrapping"/>
+      </w:r>
+      <w:r>
+        <w:rPr>
+          <w:rStyle w:val="VerbatimChar"/>
+        </w:rPr>
+        <w:t xml:space="preserve">##   0.0002  0.8725110  0.129250554</w:t>
+      </w:r>
+      <w:r>
+        <w:br w:type="textWrapping"/>
+      </w:r>
+      <w:r>
+        <w:rPr>
+          <w:rStyle w:val="VerbatimChar"/>
+        </w:rPr>
+        <w:t xml:space="preserve">##   0.0003  0.8749381  0.131635211</w:t>
+      </w:r>
+      <w:r>
+        <w:br w:type="textWrapping"/>
+      </w:r>
+      <w:r>
+        <w:rPr>
+          <w:rStyle w:val="VerbatimChar"/>
+        </w:rPr>
+        <w:t xml:space="preserve">##   0.0004  0.8767579  0.128640004</w:t>
+      </w:r>
+      <w:r>
+        <w:br w:type="textWrapping"/>
+      </w:r>
+      <w:r>
+        <w:rPr>
+          <w:rStyle w:val="VerbatimChar"/>
+        </w:rPr>
+        <w:t xml:space="preserve">##   0.0005  0.8779710  0.126481540</w:t>
+      </w:r>
+      <w:r>
+        <w:br w:type="textWrapping"/>
+      </w:r>
+      <w:r>
+        <w:rPr>
+          <w:rStyle w:val="VerbatimChar"/>
+        </w:rPr>
+        <w:t xml:space="preserve">##   0.0006  0.8782137  0.125711774</w:t>
+      </w:r>
+      <w:r>
+        <w:br w:type="textWrapping"/>
+      </w:r>
+      <w:r>
+        <w:rPr>
+          <w:rStyle w:val="VerbatimChar"/>
+        </w:rPr>
+        <w:t xml:space="preserve">##   0.0007  0.8811250  0.123194316</w:t>
+      </w:r>
+      <w:r>
+        <w:br w:type="textWrapping"/>
+      </w:r>
+      <w:r>
+        <w:rPr>
+          <w:rStyle w:val="VerbatimChar"/>
+        </w:rPr>
+        <w:t xml:space="preserve">##   0.0008  0.8812462  0.123473025</w:t>
+      </w:r>
+      <w:r>
+        <w:br w:type="textWrapping"/>
+      </w:r>
+      <w:r>
+        <w:rPr>
+          <w:rStyle w:val="VerbatimChar"/>
+        </w:rPr>
+        <w:t xml:space="preserve">##   0.0009  0.8829450  0.121868547</w:t>
+      </w:r>
+      <w:r>
+        <w:br w:type="textWrapping"/>
+      </w:r>
+      <w:r>
+        <w:rPr>
+          <w:rStyle w:val="VerbatimChar"/>
+        </w:rPr>
+        <w:t xml:space="preserve">##   0.0010  0.8835512  0.118323034</w:t>
+      </w:r>
+      <w:r>
+        <w:br w:type="textWrapping"/>
+      </w:r>
+      <w:r>
+        <w:rPr>
+          <w:rStyle w:val="VerbatimChar"/>
+        </w:rPr>
+        <w:t xml:space="preserve">##   0.0011  0.8846434  0.114038328</w:t>
+      </w:r>
+      <w:r>
+        <w:br w:type="textWrapping"/>
+      </w:r>
+      <w:r>
+        <w:rPr>
+          <w:rStyle w:val="VerbatimChar"/>
+        </w:rPr>
+        <w:t xml:space="preserve">##   0.0012  0.8857348  0.110915167</w:t>
+      </w:r>
+      <w:r>
+        <w:br w:type="textWrapping"/>
+      </w:r>
+      <w:r>
+        <w:rPr>
+          <w:rStyle w:val="VerbatimChar"/>
+        </w:rPr>
+        <w:t xml:space="preserve">##   0.0013  0.8857348  0.110915167</w:t>
+      </w:r>
+      <w:r>
+        <w:br w:type="textWrapping"/>
+      </w:r>
+      <w:r>
+        <w:rPr>
+          <w:rStyle w:val="VerbatimChar"/>
+        </w:rPr>
+        <w:t xml:space="preserve">##   0.0014  0.8877977  0.099048039</w:t>
+      </w:r>
+      <w:r>
+        <w:br w:type="textWrapping"/>
+      </w:r>
+      <w:r>
+        <w:rPr>
+          <w:rStyle w:val="VerbatimChar"/>
+        </w:rPr>
+        <w:t xml:space="preserve">##   0.0015  0.8877977  0.099048039</w:t>
+      </w:r>
+      <w:r>
+        <w:br w:type="textWrapping"/>
+      </w:r>
+      <w:r>
+        <w:rPr>
+          <w:rStyle w:val="VerbatimChar"/>
+        </w:rPr>
+        <w:t xml:space="preserve">##   0.0016  0.8884045  0.097555903</w:t>
+      </w:r>
+      <w:r>
+        <w:br w:type="textWrapping"/>
+      </w:r>
+      <w:r>
+        <w:rPr>
+          <w:rStyle w:val="VerbatimChar"/>
+        </w:rPr>
+        <w:t xml:space="preserve">##   0.0017  0.8892535  0.096272218</w:t>
+      </w:r>
+      <w:r>
+        <w:br w:type="textWrapping"/>
+      </w:r>
+      <w:r>
+        <w:rPr>
+          <w:rStyle w:val="VerbatimChar"/>
+        </w:rPr>
+        <w:t xml:space="preserve">##   0.0018  0.8926489  0.096503698</w:t>
+      </w:r>
+      <w:r>
+        <w:br w:type="textWrapping"/>
+      </w:r>
+      <w:r>
+        <w:rPr>
+          <w:rStyle w:val="VerbatimChar"/>
+        </w:rPr>
+        <w:t xml:space="preserve">##   0.0019  0.8942252  0.092504471</w:t>
+      </w:r>
+      <w:r>
+        <w:br w:type="textWrapping"/>
+      </w:r>
+      <w:r>
+        <w:rPr>
+          <w:rStyle w:val="VerbatimChar"/>
+        </w:rPr>
+        <w:t xml:space="preserve">##   0.0020  0.8942252  0.092504471</w:t>
+      </w:r>
+      <w:r>
+        <w:br w:type="textWrapping"/>
+      </w:r>
+      <w:r>
+        <w:rPr>
+          <w:rStyle w:val="VerbatimChar"/>
+        </w:rPr>
+        <w:t xml:space="preserve">##   0.0021  0.8954387  0.076045889</w:t>
+      </w:r>
+      <w:r>
+        <w:br w:type="textWrapping"/>
+      </w:r>
+      <w:r>
+        <w:rPr>
+          <w:rStyle w:val="VerbatimChar"/>
+        </w:rPr>
+        <w:t xml:space="preserve">##   0.0022  0.8958023  0.073665649</w:t>
+      </w:r>
+      <w:r>
+        <w:br w:type="textWrapping"/>
+      </w:r>
+      <w:r>
+        <w:rPr>
+          <w:rStyle w:val="VerbatimChar"/>
+        </w:rPr>
+        <w:t xml:space="preserve">##   0.0023  0.8958023  0.067966404</w:t>
+      </w:r>
+      <w:r>
+        <w:br w:type="textWrapping"/>
+      </w:r>
+      <w:r>
+        <w:rPr>
+          <w:rStyle w:val="VerbatimChar"/>
+        </w:rPr>
+        <w:t xml:space="preserve">##   0.0024  0.8958023  0.059820934</w:t>
+      </w:r>
+      <w:r>
+        <w:br w:type="textWrapping"/>
+      </w:r>
+      <w:r>
+        <w:rPr>
+          <w:rStyle w:val="VerbatimChar"/>
+        </w:rPr>
+        <w:t xml:space="preserve">##   0.0025  0.8976227  0.054988793</w:t>
+      </w:r>
+      <w:r>
+        <w:br w:type="textWrapping"/>
+      </w:r>
+      <w:r>
+        <w:rPr>
+          <w:rStyle w:val="VerbatimChar"/>
+        </w:rPr>
+        <w:t xml:space="preserve">##   0.0026  0.8976227  0.054988793</w:t>
+      </w:r>
+      <w:r>
+        <w:br w:type="textWrapping"/>
+      </w:r>
+      <w:r>
+        <w:rPr>
+          <w:rStyle w:val="VerbatimChar"/>
+        </w:rPr>
+        <w:t xml:space="preserve">##   0.0027  0.8976227  0.054988793</w:t>
+      </w:r>
+      <w:r>
+        <w:br w:type="textWrapping"/>
+      </w:r>
+      <w:r>
+        <w:rPr>
+          <w:rStyle w:val="VerbatimChar"/>
+        </w:rPr>
+        <w:t xml:space="preserve">##   0.0028  0.8983508  0.044258150</w:t>
+      </w:r>
+      <w:r>
+        <w:br w:type="textWrapping"/>
+      </w:r>
+      <w:r>
+        <w:rPr>
+          <w:rStyle w:val="VerbatimChar"/>
+        </w:rPr>
+        <w:t xml:space="preserve">##   0.0029  0.8985936  0.037610679</w:t>
+      </w:r>
+      <w:r>
+        <w:br w:type="textWrapping"/>
+      </w:r>
+      <w:r>
+        <w:rPr>
+          <w:rStyle w:val="VerbatimChar"/>
+        </w:rPr>
+        <w:t xml:space="preserve">##   0.0030  0.8993217  0.030190110</w:t>
+      </w:r>
+      <w:r>
+        <w:br w:type="textWrapping"/>
+      </w:r>
+      <w:r>
+        <w:rPr>
+          <w:rStyle w:val="VerbatimChar"/>
+        </w:rPr>
+        <w:t xml:space="preserve">##   0.0031  0.9006552  0.023417352</w:t>
+      </w:r>
+      <w:r>
+        <w:br w:type="textWrapping"/>
+      </w:r>
+      <w:r>
+        <w:rPr>
+          <w:rStyle w:val="VerbatimChar"/>
+        </w:rPr>
+        <w:t xml:space="preserve">##   0.0032  0.9006552  0.021662320</w:t>
+      </w:r>
+      <w:r>
+        <w:br w:type="textWrapping"/>
+      </w:r>
+      <w:r>
+        <w:rPr>
+          <w:rStyle w:val="VerbatimChar"/>
+        </w:rPr>
+        <w:t xml:space="preserve">##   0.0033  0.9006552  0.021662320</w:t>
+      </w:r>
+      <w:r>
+        <w:br w:type="textWrapping"/>
+      </w:r>
+      <w:r>
+        <w:rPr>
+          <w:rStyle w:val="VerbatimChar"/>
+        </w:rPr>
+        <w:t xml:space="preserve">##   0.0034  0.9006552  0.021662320</w:t>
+      </w:r>
+      <w:r>
+        <w:br w:type="textWrapping"/>
+      </w:r>
+      <w:r>
+        <w:rPr>
+          <w:rStyle w:val="VerbatimChar"/>
+        </w:rPr>
+        <w:t xml:space="preserve">##   0.0035  0.9011403  0.010259039</w:t>
+      </w:r>
+      <w:r>
+        <w:br w:type="textWrapping"/>
+      </w:r>
+      <w:r>
+        <w:rPr>
+          <w:rStyle w:val="VerbatimChar"/>
+        </w:rPr>
+        <w:t xml:space="preserve">##   0.0036  0.9011403  0.010259039</w:t>
+      </w:r>
+      <w:r>
+        <w:br w:type="textWrapping"/>
+      </w:r>
+      <w:r>
+        <w:rPr>
+          <w:rStyle w:val="VerbatimChar"/>
+        </w:rPr>
+        <w:t xml:space="preserve">##   0.0037  0.9011403  0.004640633</w:t>
+      </w:r>
+      <w:r>
+        <w:br w:type="textWrapping"/>
+      </w:r>
+      <w:r>
+        <w:rPr>
+          <w:rStyle w:val="VerbatimChar"/>
+        </w:rPr>
+        <w:t xml:space="preserve">##   0.0038  0.9011403  0.004640633</w:t>
+      </w:r>
+      <w:r>
+        <w:br w:type="textWrapping"/>
+      </w:r>
+      <w:r>
+        <w:rPr>
+          <w:rStyle w:val="VerbatimChar"/>
+        </w:rPr>
+        <w:t xml:space="preserve">##   0.0039  0.9011403  0.004640633</w:t>
+      </w:r>
+      <w:r>
+        <w:br w:type="textWrapping"/>
+      </w:r>
+      <w:r>
+        <w:rPr>
+          <w:rStyle w:val="VerbatimChar"/>
+        </w:rPr>
+        <w:t xml:space="preserve">##   0.0040  0.9011403  0.004640633</w:t>
+      </w:r>
+      <w:r>
+        <w:br w:type="textWrapping"/>
+      </w:r>
+      <w:r>
+        <w:rPr>
+          <w:rStyle w:val="VerbatimChar"/>
+        </w:rPr>
+        <w:t xml:space="preserve">##   0.0041  0.9011403  0.004640633</w:t>
+      </w:r>
+      <w:r>
+        <w:br w:type="textWrapping"/>
+      </w:r>
+      <w:r>
+        <w:rPr>
+          <w:rStyle w:val="VerbatimChar"/>
+        </w:rPr>
+        <w:t xml:space="preserve">##   0.0042  0.9016252  0.001862278</w:t>
+      </w:r>
+      <w:r>
+        <w:br w:type="textWrapping"/>
+      </w:r>
+      <w:r>
+        <w:rPr>
+          <w:rStyle w:val="VerbatimChar"/>
+        </w:rPr>
+        <w:t xml:space="preserve">##   0.0043  0.9016252  0.001862278</w:t>
+      </w:r>
+      <w:r>
+        <w:br w:type="textWrapping"/>
+      </w:r>
+      <w:r>
+        <w:rPr>
+          <w:rStyle w:val="VerbatimChar"/>
+        </w:rPr>
+        <w:t xml:space="preserve">##   0.0044  0.9016252  0.001862278</w:t>
+      </w:r>
+      <w:r>
+        <w:br w:type="textWrapping"/>
+      </w:r>
+      <w:r>
+        <w:rPr>
+          <w:rStyle w:val="VerbatimChar"/>
+        </w:rPr>
+        <w:t xml:space="preserve">##   0.0045  0.9016252  0.001862278</w:t>
+      </w:r>
+      <w:r>
+        <w:br w:type="textWrapping"/>
+      </w:r>
+      <w:r>
+        <w:rPr>
+          <w:rStyle w:val="VerbatimChar"/>
+        </w:rPr>
+        <w:t xml:space="preserve">##   0.0046  0.9016252  0.001862278</w:t>
+      </w:r>
+      <w:r>
+        <w:br w:type="textWrapping"/>
+      </w:r>
+      <w:r>
+        <w:rPr>
+          <w:rStyle w:val="VerbatimChar"/>
+        </w:rPr>
+        <w:t xml:space="preserve">##   0.0047  0.9023533  0.003341726</w:t>
+      </w:r>
+      <w:r>
+        <w:br w:type="textWrapping"/>
+      </w:r>
+      <w:r>
+        <w:rPr>
+          <w:rStyle w:val="VerbatimChar"/>
+        </w:rPr>
+        <w:t xml:space="preserve">##   0.0048  0.9023533  0.003341726</w:t>
+      </w:r>
+      <w:r>
+        <w:br w:type="textWrapping"/>
+      </w:r>
+      <w:r>
+        <w:rPr>
+          <w:rStyle w:val="VerbatimChar"/>
+        </w:rPr>
+        <w:t xml:space="preserve">##   0.0049  0.9027174  0.004146543</w:t>
+      </w:r>
+      <w:r>
+        <w:br w:type="textWrapping"/>
+      </w:r>
+      <w:r>
+        <w:rPr>
+          <w:rStyle w:val="VerbatimChar"/>
+        </w:rPr>
+        <w:t xml:space="preserve">##   0.0050  0.9027174  0.004146543</w:t>
+      </w:r>
+      <w:r>
+        <w:br w:type="textWrapping"/>
+      </w:r>
+      <w:r>
+        <w:rPr>
+          <w:rStyle w:val="VerbatimChar"/>
+        </w:rPr>
+        <w:t xml:space="preserve">##   0.0051  0.9025961  0.000000000</w:t>
+      </w:r>
+      <w:r>
+        <w:br w:type="textWrapping"/>
+      </w:r>
+      <w:r>
+        <w:rPr>
+          <w:rStyle w:val="VerbatimChar"/>
+        </w:rPr>
+        <w:t xml:space="preserve">##   0.0052  0.9025961  0.000000000</w:t>
+      </w:r>
+      <w:r>
+        <w:br w:type="textWrapping"/>
+      </w:r>
+      <w:r>
+        <w:rPr>
+          <w:rStyle w:val="VerbatimChar"/>
+        </w:rPr>
+        <w:t xml:space="preserve">##   0.0053  0.9025961  0.000000000</w:t>
+      </w:r>
+      <w:r>
+        <w:br w:type="textWrapping"/>
+      </w:r>
+      <w:r>
+        <w:rPr>
+          <w:rStyle w:val="VerbatimChar"/>
+        </w:rPr>
+        <w:t xml:space="preserve">##   0.0054  0.9025961  0.000000000</w:t>
+      </w:r>
+      <w:r>
+        <w:br w:type="textWrapping"/>
+      </w:r>
+      <w:r>
+        <w:rPr>
+          <w:rStyle w:val="VerbatimChar"/>
+        </w:rPr>
+        <w:t xml:space="preserve">##   0.0055  0.9025961  0.000000000</w:t>
+      </w:r>
+      <w:r>
+        <w:br w:type="textWrapping"/>
+      </w:r>
+      <w:r>
+        <w:rPr>
+          <w:rStyle w:val="VerbatimChar"/>
+        </w:rPr>
+        <w:t xml:space="preserve">##   0.0056  0.9025961  0.000000000</w:t>
+      </w:r>
+      <w:r>
+        <w:br w:type="textWrapping"/>
+      </w:r>
+      <w:r>
+        <w:rPr>
+          <w:rStyle w:val="VerbatimChar"/>
+        </w:rPr>
+        <w:t xml:space="preserve">##   0.0057  0.9025961  0.000000000</w:t>
+      </w:r>
+      <w:r>
+        <w:br w:type="textWrapping"/>
+      </w:r>
+      <w:r>
+        <w:rPr>
+          <w:rStyle w:val="VerbatimChar"/>
+        </w:rPr>
+        <w:t xml:space="preserve">##   0.0058  0.9025961  0.000000000</w:t>
+      </w:r>
+      <w:r>
+        <w:br w:type="textWrapping"/>
+      </w:r>
+      <w:r>
+        <w:rPr>
+          <w:rStyle w:val="VerbatimChar"/>
+        </w:rPr>
+        <w:t xml:space="preserve">##   0.0059  0.9025961  0.000000000</w:t>
+      </w:r>
+      <w:r>
+        <w:br w:type="textWrapping"/>
+      </w:r>
+      <w:r>
+        <w:rPr>
+          <w:rStyle w:val="VerbatimChar"/>
+        </w:rPr>
+        <w:t xml:space="preserve">##   0.0060  0.9025961  0.000000000</w:t>
+      </w:r>
+      <w:r>
+        <w:br w:type="textWrapping"/>
+      </w:r>
+      <w:r>
+        <w:rPr>
+          <w:rStyle w:val="VerbatimChar"/>
+        </w:rPr>
+        <w:t xml:space="preserve">##   0.0061  0.9025961  0.000000000</w:t>
+      </w:r>
+      <w:r>
+        <w:br w:type="textWrapping"/>
+      </w:r>
+      <w:r>
+        <w:rPr>
+          <w:rStyle w:val="VerbatimChar"/>
+        </w:rPr>
+        <w:t xml:space="preserve">##   0.0062  0.9025961  0.000000000</w:t>
+      </w:r>
+      <w:r>
+        <w:br w:type="textWrapping"/>
+      </w:r>
+      <w:r>
+        <w:rPr>
+          <w:rStyle w:val="VerbatimChar"/>
+        </w:rPr>
+        <w:t xml:space="preserve">##   0.0063  0.9025961  0.000000000</w:t>
+      </w:r>
+      <w:r>
+        <w:br w:type="textWrapping"/>
+      </w:r>
+      <w:r>
+        <w:rPr>
+          <w:rStyle w:val="VerbatimChar"/>
+        </w:rPr>
+        <w:t xml:space="preserve">##   0.0064  0.9025961  0.000000000</w:t>
+      </w:r>
+      <w:r>
+        <w:br w:type="textWrapping"/>
+      </w:r>
+      <w:r>
+        <w:rPr>
+          <w:rStyle w:val="VerbatimChar"/>
+        </w:rPr>
+        <w:t xml:space="preserve">##   0.0065  0.9025961  0.000000000</w:t>
+      </w:r>
+      <w:r>
+        <w:br w:type="textWrapping"/>
+      </w:r>
+      <w:r>
+        <w:rPr>
+          <w:rStyle w:val="VerbatimChar"/>
+        </w:rPr>
+        <w:t xml:space="preserve">##   0.0066  0.9025961  0.000000000</w:t>
+      </w:r>
+      <w:r>
+        <w:br w:type="textWrapping"/>
+      </w:r>
+      <w:r>
+        <w:rPr>
+          <w:rStyle w:val="VerbatimChar"/>
+        </w:rPr>
+        <w:t xml:space="preserve">##   0.0067  0.9025961  0.000000000</w:t>
+      </w:r>
+      <w:r>
+        <w:br w:type="textWrapping"/>
+      </w:r>
+      <w:r>
+        <w:rPr>
+          <w:rStyle w:val="VerbatimChar"/>
+        </w:rPr>
+        <w:t xml:space="preserve">##   0.0068  0.9025961  0.000000000</w:t>
+      </w:r>
+      <w:r>
+        <w:br w:type="textWrapping"/>
+      </w:r>
+      <w:r>
+        <w:rPr>
+          <w:rStyle w:val="VerbatimChar"/>
+        </w:rPr>
+        <w:t xml:space="preserve">##   0.0069  0.9025961  0.000000000</w:t>
+      </w:r>
+      <w:r>
+        <w:br w:type="textWrapping"/>
+      </w:r>
+      <w:r>
+        <w:rPr>
+          <w:rStyle w:val="VerbatimChar"/>
+        </w:rPr>
+        <w:t xml:space="preserve">##   0.0070  0.9025961  0.000000000</w:t>
+      </w:r>
+      <w:r>
+        <w:br w:type="textWrapping"/>
+      </w:r>
+      <w:r>
+        <w:rPr>
+          <w:rStyle w:val="VerbatimChar"/>
+        </w:rPr>
+        <w:t xml:space="preserve">##   0.0071  0.9025961  0.000000000</w:t>
+      </w:r>
+      <w:r>
+        <w:br w:type="textWrapping"/>
+      </w:r>
+      <w:r>
+        <w:rPr>
+          <w:rStyle w:val="VerbatimChar"/>
+        </w:rPr>
+        <w:t xml:space="preserve">##   0.0072  0.9025961  0.000000000</w:t>
+      </w:r>
+      <w:r>
+        <w:br w:type="textWrapping"/>
+      </w:r>
+      <w:r>
+        <w:rPr>
+          <w:rStyle w:val="VerbatimChar"/>
+        </w:rPr>
+        <w:t xml:space="preserve">##   0.0073  0.9025961  0.000000000</w:t>
+      </w:r>
+      <w:r>
+        <w:br w:type="textWrapping"/>
+      </w:r>
+      <w:r>
+        <w:rPr>
+          <w:rStyle w:val="VerbatimChar"/>
+        </w:rPr>
+        <w:t xml:space="preserve">##   0.0074  0.9025961  0.000000000</w:t>
+      </w:r>
+      <w:r>
+        <w:br w:type="textWrapping"/>
+      </w:r>
+      <w:r>
+        <w:rPr>
+          <w:rStyle w:val="VerbatimChar"/>
+        </w:rPr>
+        <w:t xml:space="preserve">##   0.0075  0.9025961  0.000000000</w:t>
+      </w:r>
+      <w:r>
+        <w:br w:type="textWrapping"/>
+      </w:r>
+      <w:r>
+        <w:rPr>
+          <w:rStyle w:val="VerbatimChar"/>
+        </w:rPr>
+        <w:t xml:space="preserve">##   0.0076  0.9025961  0.000000000</w:t>
+      </w:r>
+      <w:r>
+        <w:br w:type="textWrapping"/>
+      </w:r>
+      <w:r>
+        <w:rPr>
+          <w:rStyle w:val="VerbatimChar"/>
+        </w:rPr>
+        <w:t xml:space="preserve">##   0.0077  0.9025961  0.000000000</w:t>
+      </w:r>
+      <w:r>
+        <w:br w:type="textWrapping"/>
+      </w:r>
+      <w:r>
+        <w:rPr>
+          <w:rStyle w:val="VerbatimChar"/>
+        </w:rPr>
+        <w:t xml:space="preserve">##   0.0078  0.9025961  0.000000000</w:t>
+      </w:r>
+      <w:r>
+        <w:br w:type="textWrapping"/>
+      </w:r>
+      <w:r>
+        <w:rPr>
+          <w:rStyle w:val="VerbatimChar"/>
+        </w:rPr>
+        <w:t xml:space="preserve">##   0.0079  0.9025961  0.000000000</w:t>
+      </w:r>
+      <w:r>
+        <w:br w:type="textWrapping"/>
+      </w:r>
+      <w:r>
+        <w:rPr>
+          <w:rStyle w:val="VerbatimChar"/>
+        </w:rPr>
+        <w:t xml:space="preserve">##   0.0080  0.9025961  0.000000000</w:t>
+      </w:r>
+      <w:r>
+        <w:br w:type="textWrapping"/>
+      </w:r>
+      <w:r>
+        <w:rPr>
+          <w:rStyle w:val="VerbatimChar"/>
+        </w:rPr>
+        <w:t xml:space="preserve">##   0.0081  0.9025961  0.000000000</w:t>
+      </w:r>
+      <w:r>
+        <w:br w:type="textWrapping"/>
+      </w:r>
+      <w:r>
+        <w:rPr>
+          <w:rStyle w:val="VerbatimChar"/>
+        </w:rPr>
+        <w:t xml:space="preserve">##   0.0082  0.9025961  0.000000000</w:t>
+      </w:r>
+      <w:r>
+        <w:br w:type="textWrapping"/>
+      </w:r>
+      <w:r>
+        <w:rPr>
+          <w:rStyle w:val="VerbatimChar"/>
+        </w:rPr>
+        <w:t xml:space="preserve">##   0.0083  0.9025961  0.000000000</w:t>
+      </w:r>
+      <w:r>
+        <w:br w:type="textWrapping"/>
+      </w:r>
+      <w:r>
+        <w:rPr>
+          <w:rStyle w:val="VerbatimChar"/>
+        </w:rPr>
+        <w:t xml:space="preserve">##   0.0084  0.9025961  0.000000000</w:t>
+      </w:r>
+      <w:r>
+        <w:br w:type="textWrapping"/>
+      </w:r>
+      <w:r>
+        <w:rPr>
+          <w:rStyle w:val="VerbatimChar"/>
+        </w:rPr>
+        <w:t xml:space="preserve">##   0.0085  0.9025961  0.000000000</w:t>
+      </w:r>
+      <w:r>
+        <w:br w:type="textWrapping"/>
+      </w:r>
+      <w:r>
+        <w:rPr>
+          <w:rStyle w:val="VerbatimChar"/>
+        </w:rPr>
+        <w:t xml:space="preserve">##   0.0086  0.9025961  0.000000000</w:t>
+      </w:r>
+      <w:r>
+        <w:br w:type="textWrapping"/>
+      </w:r>
+      <w:r>
+        <w:rPr>
+          <w:rStyle w:val="VerbatimChar"/>
+        </w:rPr>
+        <w:t xml:space="preserve">##   0.0087  0.9025961  0.000000000</w:t>
+      </w:r>
+      <w:r>
+        <w:br w:type="textWrapping"/>
+      </w:r>
+      <w:r>
+        <w:rPr>
+          <w:rStyle w:val="VerbatimChar"/>
+        </w:rPr>
+        <w:t xml:space="preserve">##   0.0088  0.9025961  0.000000000</w:t>
+      </w:r>
+      <w:r>
+        <w:br w:type="textWrapping"/>
+      </w:r>
+      <w:r>
+        <w:rPr>
+          <w:rStyle w:val="VerbatimChar"/>
+        </w:rPr>
+        <w:t xml:space="preserve">##   0.0089  0.9025961  0.000000000</w:t>
+      </w:r>
+      <w:r>
+        <w:br w:type="textWrapping"/>
+      </w:r>
+      <w:r>
+        <w:rPr>
+          <w:rStyle w:val="VerbatimChar"/>
+        </w:rPr>
+        <w:t xml:space="preserve">##   0.0090  0.9025961  0.000000000</w:t>
+      </w:r>
+      <w:r>
+        <w:br w:type="textWrapping"/>
+      </w:r>
+      <w:r>
+        <w:rPr>
+          <w:rStyle w:val="VerbatimChar"/>
+        </w:rPr>
+        <w:t xml:space="preserve">##   0.0091  0.9025961  0.000000000</w:t>
+      </w:r>
+      <w:r>
+        <w:br w:type="textWrapping"/>
+      </w:r>
+      <w:r>
+        <w:rPr>
+          <w:rStyle w:val="VerbatimChar"/>
+        </w:rPr>
+        <w:t xml:space="preserve">##   0.0092  0.9025961  0.000000000</w:t>
+      </w:r>
+      <w:r>
+        <w:br w:type="textWrapping"/>
+      </w:r>
+      <w:r>
+        <w:rPr>
+          <w:rStyle w:val="VerbatimChar"/>
+        </w:rPr>
+        <w:t xml:space="preserve">##   0.0093  0.9025961  0.000000000</w:t>
+      </w:r>
+      <w:r>
+        <w:br w:type="textWrapping"/>
+      </w:r>
+      <w:r>
+        <w:rPr>
+          <w:rStyle w:val="VerbatimChar"/>
+        </w:rPr>
+        <w:t xml:space="preserve">##   0.0094  0.9025961  0.000000000</w:t>
+      </w:r>
+      <w:r>
+        <w:br w:type="textWrapping"/>
+      </w:r>
+      <w:r>
+        <w:rPr>
+          <w:rStyle w:val="VerbatimChar"/>
+        </w:rPr>
+        <w:t xml:space="preserve">##   0.0095  0.9025961  0.000000000</w:t>
+      </w:r>
+      <w:r>
+        <w:br w:type="textWrapping"/>
+      </w:r>
+      <w:r>
+        <w:rPr>
+          <w:rStyle w:val="VerbatimChar"/>
+        </w:rPr>
+        <w:t xml:space="preserve">##   0.0096  0.9025961  0.000000000</w:t>
+      </w:r>
+      <w:r>
+        <w:br w:type="textWrapping"/>
+      </w:r>
+      <w:r>
+        <w:rPr>
+          <w:rStyle w:val="VerbatimChar"/>
+        </w:rPr>
+        <w:t xml:space="preserve">##   0.0097  0.9025961  0.000000000</w:t>
+      </w:r>
+      <w:r>
+        <w:br w:type="textWrapping"/>
+      </w:r>
+      <w:r>
+        <w:rPr>
+          <w:rStyle w:val="VerbatimChar"/>
+        </w:rPr>
+        <w:t xml:space="preserve">##   0.0098  0.9025961  0.000000000</w:t>
+      </w:r>
+      <w:r>
+        <w:br w:type="textWrapping"/>
+      </w:r>
+      <w:r>
+        <w:rPr>
+          <w:rStyle w:val="VerbatimChar"/>
+        </w:rPr>
+        <w:t xml:space="preserve">##   0.0099  0.9025961  0.000000000</w:t>
+      </w:r>
+      <w:r>
+        <w:br w:type="textWrapping"/>
+      </w:r>
+      <w:r>
+        <w:rPr>
+          <w:rStyle w:val="VerbatimChar"/>
+        </w:rPr>
+        <w:t xml:space="preserve">##   0.0100  0.9025961  0.000000000</w:t>
+      </w:r>
+      <w:r>
+        <w:br w:type="textWrapping"/>
+      </w:r>
+      <w:r>
+        <w:rPr>
+          <w:rStyle w:val="VerbatimChar"/>
+        </w:rPr>
+        <w:t xml:space="preserve">##   0.0101  0.9025961  0.000000000</w:t>
+      </w:r>
+      <w:r>
+        <w:br w:type="textWrapping"/>
+      </w:r>
+      <w:r>
+        <w:rPr>
+          <w:rStyle w:val="VerbatimChar"/>
+        </w:rPr>
+        <w:t xml:space="preserve">##   0.0102  0.9025961  0.000000000</w:t>
+      </w:r>
+      <w:r>
+        <w:br w:type="textWrapping"/>
+      </w:r>
+      <w:r>
+        <w:rPr>
+          <w:rStyle w:val="VerbatimChar"/>
+        </w:rPr>
+        <w:t xml:space="preserve">##   0.0103  0.9025961  0.000000000</w:t>
+      </w:r>
+      <w:r>
+        <w:br w:type="textWrapping"/>
+      </w:r>
+      <w:r>
+        <w:rPr>
+          <w:rStyle w:val="VerbatimChar"/>
+        </w:rPr>
+        <w:t xml:space="preserve">##   0.0104  0.9025961  0.000000000</w:t>
+      </w:r>
+      <w:r>
+        <w:br w:type="textWrapping"/>
+      </w:r>
+      <w:r>
+        <w:rPr>
+          <w:rStyle w:val="VerbatimChar"/>
+        </w:rPr>
+        <w:t xml:space="preserve">##   0.0105  0.9025961  0.000000000</w:t>
+      </w:r>
+      <w:r>
+        <w:br w:type="textWrapping"/>
+      </w:r>
+      <w:r>
+        <w:rPr>
+          <w:rStyle w:val="VerbatimChar"/>
+        </w:rPr>
+        <w:t xml:space="preserve">##   0.0106  0.9025961  0.000000000</w:t>
+      </w:r>
+      <w:r>
+        <w:br w:type="textWrapping"/>
+      </w:r>
+      <w:r>
+        <w:rPr>
+          <w:rStyle w:val="VerbatimChar"/>
+        </w:rPr>
+        <w:t xml:space="preserve">##   0.0107  0.9025961  0.000000000</w:t>
+      </w:r>
+      <w:r>
+        <w:br w:type="textWrapping"/>
+      </w:r>
+      <w:r>
+        <w:rPr>
+          <w:rStyle w:val="VerbatimChar"/>
+        </w:rPr>
+        <w:t xml:space="preserve">##   0.0108  0.9025961  0.000000000</w:t>
+      </w:r>
+      <w:r>
+        <w:br w:type="textWrapping"/>
+      </w:r>
+      <w:r>
+        <w:rPr>
+          <w:rStyle w:val="VerbatimChar"/>
+        </w:rPr>
+        <w:t xml:space="preserve">##   0.0109  0.9025961  0.000000000</w:t>
+      </w:r>
+      <w:r>
+        <w:br w:type="textWrapping"/>
+      </w:r>
+      <w:r>
+        <w:rPr>
+          <w:rStyle w:val="VerbatimChar"/>
+        </w:rPr>
+        <w:t xml:space="preserve">##   0.0110  0.9025961  0.000000000</w:t>
       </w:r>
       <w:r>
         <w:br w:type="textWrapping"/>
@@ -5175,7 +5805,7 @@
         <w:rPr>
           <w:rStyle w:val="VerbatimChar"/>
         </w:rPr>
-        <w:t xml:space="preserve">## The final value used for the model was cp = 0.391.</w:t>
+        <w:t xml:space="preserve">## The final value used for the model was cp = 0.005.</w:t>
       </w:r>
     </w:p>
     <w:p>
@@ -6307,6 +6937,14 @@
             </a:graphic>
           </wp:inline>
         </w:drawing>
+      </w:r>
+    </w:p>
+    <w:p>
+      <w:pPr>
+        <w:pStyle w:val="BodyText"/>
+      </w:pPr>
+      <w:r>
+        <w:t xml:space="preserve">The best Cp was 0.0047.</w:t>
       </w:r>
     </w:p>
     <w:p>

</xml_diff>